<commit_message>
Working on Deep Learning Homework 2, Problem 3
</commit_message>
<xml_diff>
--- a/Deep Learning/Homework/Homework 2/Assignment 2.docx
+++ b/Deep Learning/Homework/Homework 2/Assignment 2.docx
@@ -76,53 +76,57 @@
     </w:p>
     <w:p>
       <w:pPr>
-        <w:pStyle w:val="Heading2"/>
+        <w:keepNext/>
       </w:pPr>
       <w:r>
-        <w:t xml:space="preserve">How many Dimensions must the inputs of an RNN layer have? </w:t>
-      </w:r>
-    </w:p>
-    <w:p>
-      <w:pPr>
-        <w:pStyle w:val="Heading2"/>
-      </w:pPr>
-      <w:r>
-        <w:t xml:space="preserve">What does each dimension represent?  </w:t>
-      </w:r>
-    </w:p>
-    <w:p>
-      <w:pPr>
-        <w:pStyle w:val="Heading2"/>
-      </w:pPr>
-      <w:r>
-        <w:t>What about its output?</w:t>
-      </w:r>
-    </w:p>
-    <w:p>
-      <w:pPr>
-        <w:pStyle w:val="Heading1"/>
-      </w:pPr>
-      <w:r>
-        <w:t xml:space="preserve">Consider a CNN composed of three convolutional layers, each with 3x3 kernels, a stride of 2, and some padding.  The lowest layer outputs 100 feature maps, the middle one outputs 200, and the top one outputs 400.  The input images are RGB images of 200x300 pixels.  </w:t>
-      </w:r>
-    </w:p>
-    <w:p>
-      <w:pPr>
-        <w:pStyle w:val="Heading2"/>
-      </w:pPr>
-      <w:r>
-        <w:t>What is the total number of parameters in the CNN?</w:t>
+        <w:rPr>
+          <w:noProof/>
+        </w:rPr>
+        <w:drawing>
+          <wp:inline distT="0" distB="0" distL="0" distR="0" wp14:anchorId="50EA90CD" wp14:editId="76382B3C">
+            <wp:extent cx="5943600" cy="3564890"/>
+            <wp:effectExtent l="0" t="0" r="0" b="0"/>
+            <wp:docPr id="2" name="Picture 2"/>
+            <wp:cNvGraphicFramePr>
+              <a:graphicFrameLocks xmlns:a="http://schemas.openxmlformats.org/drawingml/2006/main" noChangeAspect="1"/>
+            </wp:cNvGraphicFramePr>
+            <a:graphic xmlns:a="http://schemas.openxmlformats.org/drawingml/2006/main">
+              <a:graphicData uri="http://schemas.openxmlformats.org/drawingml/2006/picture">
+                <pic:pic xmlns:pic="http://schemas.openxmlformats.org/drawingml/2006/picture">
+                  <pic:nvPicPr>
+                    <pic:cNvPr id="1" name=""/>
+                    <pic:cNvPicPr/>
+                  </pic:nvPicPr>
+                  <pic:blipFill>
+                    <a:blip r:embed="rId5"/>
+                    <a:stretch>
+                      <a:fillRect/>
+                    </a:stretch>
+                  </pic:blipFill>
+                  <pic:spPr>
+                    <a:xfrm>
+                      <a:off x="0" y="0"/>
+                      <a:ext cx="5943600" cy="3564890"/>
+                    </a:xfrm>
+                    <a:prstGeom prst="rect">
+                      <a:avLst/>
+                    </a:prstGeom>
+                  </pic:spPr>
+                </pic:pic>
+              </a:graphicData>
+            </a:graphic>
+          </wp:inline>
+        </w:drawing>
       </w:r>
     </w:p>
     <w:p>
       <w:pPr>
         <w:pStyle w:val="Caption"/>
-        <w:keepNext/>
       </w:pPr>
       <w:r>
-        <w:t xml:space="preserve">Table </w:t>
-      </w:r>
-      <w:fldSimple w:instr=" SEQ Table \* ARABIC ">
+        <w:t xml:space="preserve">Figure </w:t>
+      </w:r>
+      <w:fldSimple w:instr=" SEQ Figure \* ARABIC ">
         <w:r>
           <w:rPr>
             <w:noProof/>
@@ -130,6 +134,409 @@
           <w:t>1</w:t>
         </w:r>
       </w:fldSimple>
+      <w:r>
+        <w:t>: Model of Recurrent Neural Network (RNN)</w:t>
+      </w:r>
+      <w:r>
+        <w:t xml:space="preserve"> Layer</w:t>
+      </w:r>
+      <w:r>
+        <w:t xml:space="preserve"> taken from </w:t>
+      </w:r>
+      <w:hyperlink r:id="rId6" w:history="1">
+        <w:r>
+          <w:rPr>
+            <w:rStyle w:val="Hyperlink"/>
+          </w:rPr>
+          <w:t>https://stanford.edu/~shervine/teaching/cs-230/cheatsheet-recurrent-neural-networks</w:t>
+        </w:r>
+      </w:hyperlink>
+    </w:p>
+    <w:p>
+      <w:pPr>
+        <w:keepNext/>
+      </w:pPr>
+      <w:r>
+        <w:rPr>
+          <w:noProof/>
+        </w:rPr>
+        <w:drawing>
+          <wp:inline distT="0" distB="0" distL="0" distR="0" wp14:anchorId="1593762F" wp14:editId="27C2E22C">
+            <wp:extent cx="5943600" cy="1745615"/>
+            <wp:effectExtent l="0" t="0" r="0" b="6985"/>
+            <wp:docPr id="3" name="Picture 3"/>
+            <wp:cNvGraphicFramePr>
+              <a:graphicFrameLocks xmlns:a="http://schemas.openxmlformats.org/drawingml/2006/main" noChangeAspect="1"/>
+            </wp:cNvGraphicFramePr>
+            <a:graphic xmlns:a="http://schemas.openxmlformats.org/drawingml/2006/main">
+              <a:graphicData uri="http://schemas.openxmlformats.org/drawingml/2006/picture">
+                <pic:pic xmlns:pic="http://schemas.openxmlformats.org/drawingml/2006/picture">
+                  <pic:nvPicPr>
+                    <pic:cNvPr id="1" name=""/>
+                    <pic:cNvPicPr/>
+                  </pic:nvPicPr>
+                  <pic:blipFill>
+                    <a:blip r:embed="rId7"/>
+                    <a:stretch>
+                      <a:fillRect/>
+                    </a:stretch>
+                  </pic:blipFill>
+                  <pic:spPr>
+                    <a:xfrm>
+                      <a:off x="0" y="0"/>
+                      <a:ext cx="5943600" cy="1745615"/>
+                    </a:xfrm>
+                    <a:prstGeom prst="rect">
+                      <a:avLst/>
+                    </a:prstGeom>
+                  </pic:spPr>
+                </pic:pic>
+              </a:graphicData>
+            </a:graphic>
+          </wp:inline>
+        </w:drawing>
+      </w:r>
+    </w:p>
+    <w:p>
+      <w:pPr>
+        <w:pStyle w:val="Caption"/>
+      </w:pPr>
+      <w:r>
+        <w:t xml:space="preserve">Figure </w:t>
+      </w:r>
+      <w:fldSimple w:instr=" SEQ Figure \* ARABIC ">
+        <w:r>
+          <w:rPr>
+            <w:noProof/>
+          </w:rPr>
+          <w:t>2</w:t>
+        </w:r>
+      </w:fldSimple>
+      <w:r>
+        <w:t xml:space="preserve">: Model of Single Layer RNN Network taken from </w:t>
+      </w:r>
+      <w:hyperlink r:id="rId8" w:history="1">
+        <w:r>
+          <w:rPr>
+            <w:rStyle w:val="Hyperlink"/>
+          </w:rPr>
+          <w:t>https://stanford.edu/~shervine/teaching/cs-230/cheatsheet-recurrent-neural-networks</w:t>
+        </w:r>
+      </w:hyperlink>
+    </w:p>
+    <w:p>
+      <w:pPr>
+        <w:pStyle w:val="Heading2"/>
+      </w:pPr>
+      <w:bookmarkStart w:id="0" w:name="_GoBack"/>
+      <w:bookmarkEnd w:id="0"/>
+      <w:r>
+        <w:t xml:space="preserve">How many Dimensions must the inputs of an RNN layer have? </w:t>
+      </w:r>
+    </w:p>
+    <w:tbl>
+      <w:tblPr>
+        <w:tblStyle w:val="GridTable4-Accent1"/>
+        <w:tblW w:w="0" w:type="auto"/>
+        <w:tblLook w:val="04A0" w:firstRow="1" w:lastRow="0" w:firstColumn="1" w:lastColumn="0" w:noHBand="0" w:noVBand="1"/>
+      </w:tblPr>
+      <w:tblGrid>
+        <w:gridCol w:w="3116"/>
+        <w:gridCol w:w="1559"/>
+        <w:gridCol w:w="4675"/>
+      </w:tblGrid>
+      <w:tr>
+        <w:trPr>
+          <w:cnfStyle w:val="100000000000" w:firstRow="1" w:lastRow="0" w:firstColumn="0" w:lastColumn="0" w:oddVBand="0" w:evenVBand="0" w:oddHBand="0" w:evenHBand="0" w:firstRowFirstColumn="0" w:firstRowLastColumn="0" w:lastRowFirstColumn="0" w:lastRowLastColumn="0"/>
+        </w:trPr>
+        <w:tc>
+          <w:tcPr>
+            <w:cnfStyle w:val="001000000000" w:firstRow="0" w:lastRow="0" w:firstColumn="1" w:lastColumn="0" w:oddVBand="0" w:evenVBand="0" w:oddHBand="0" w:evenHBand="0" w:firstRowFirstColumn="0" w:firstRowLastColumn="0" w:lastRowFirstColumn="0" w:lastRowLastColumn="0"/>
+            <w:tcW w:w="3116" w:type="dxa"/>
+          </w:tcPr>
+          <w:p>
+            <w:r>
+              <w:t>Input</w:t>
+            </w:r>
+          </w:p>
+        </w:tc>
+        <w:tc>
+          <w:tcPr>
+            <w:tcW w:w="1559" w:type="dxa"/>
+          </w:tcPr>
+          <w:p>
+            <w:pPr>
+              <w:cnfStyle w:val="100000000000" w:firstRow="1" w:lastRow="0" w:firstColumn="0" w:lastColumn="0" w:oddVBand="0" w:evenVBand="0" w:oddHBand="0" w:evenHBand="0" w:firstRowFirstColumn="0" w:firstRowLastColumn="0" w:lastRowFirstColumn="0" w:lastRowLastColumn="0"/>
+            </w:pPr>
+            <w:r>
+              <w:t>Dimension</w:t>
+            </w:r>
+          </w:p>
+        </w:tc>
+        <w:tc>
+          <w:tcPr>
+            <w:tcW w:w="4675" w:type="dxa"/>
+          </w:tcPr>
+          <w:p>
+            <w:pPr>
+              <w:cnfStyle w:val="100000000000" w:firstRow="1" w:lastRow="0" w:firstColumn="0" w:lastColumn="0" w:oddVBand="0" w:evenVBand="0" w:oddHBand="0" w:evenHBand="0" w:firstRowFirstColumn="0" w:firstRowLastColumn="0" w:lastRowFirstColumn="0" w:lastRowLastColumn="0"/>
+            </w:pPr>
+            <w:r>
+              <w:t>Description</w:t>
+            </w:r>
+          </w:p>
+        </w:tc>
+      </w:tr>
+      <w:tr>
+        <w:trPr>
+          <w:cnfStyle w:val="000000100000" w:firstRow="0" w:lastRow="0" w:firstColumn="0" w:lastColumn="0" w:oddVBand="0" w:evenVBand="0" w:oddHBand="1" w:evenHBand="0" w:firstRowFirstColumn="0" w:firstRowLastColumn="0" w:lastRowFirstColumn="0" w:lastRowLastColumn="0"/>
+        </w:trPr>
+        <w:tc>
+          <w:tcPr>
+            <w:cnfStyle w:val="001000000000" w:firstRow="0" w:lastRow="0" w:firstColumn="1" w:lastColumn="0" w:oddVBand="0" w:evenVBand="0" w:oddHBand="0" w:evenHBand="0" w:firstRowFirstColumn="0" w:firstRowLastColumn="0" w:lastRowFirstColumn="0" w:lastRowLastColumn="0"/>
+            <w:tcW w:w="3116" w:type="dxa"/>
+          </w:tcPr>
+          <w:p>
+            <w:r>
+              <w:t>x(t)</w:t>
+            </w:r>
+          </w:p>
+        </w:tc>
+        <w:tc>
+          <w:tcPr>
+            <w:tcW w:w="1559" w:type="dxa"/>
+          </w:tcPr>
+          <w:p>
+            <w:pPr>
+              <w:cnfStyle w:val="000000100000" w:firstRow="0" w:lastRow="0" w:firstColumn="0" w:lastColumn="0" w:oddVBand="0" w:evenVBand="0" w:oddHBand="1" w:evenHBand="0" w:firstRowFirstColumn="0" w:firstRowLastColumn="0" w:lastRowFirstColumn="0" w:lastRowLastColumn="0"/>
+            </w:pPr>
+            <w:r>
+              <w:t>2D tensor</w:t>
+            </w:r>
+          </w:p>
+        </w:tc>
+        <w:tc>
+          <w:tcPr>
+            <w:tcW w:w="4675" w:type="dxa"/>
+          </w:tcPr>
+          <w:p>
+            <w:pPr>
+              <w:cnfStyle w:val="000000100000" w:firstRow="0" w:lastRow="0" w:firstColumn="0" w:lastColumn="0" w:oddVBand="0" w:evenVBand="0" w:oddHBand="1" w:evenHBand="0" w:firstRowFirstColumn="0" w:firstRowLastColumn="0" w:lastRowFirstColumn="0" w:lastRowLastColumn="0"/>
+            </w:pPr>
+            <w:r>
+              <w:t>Input of neuron</w:t>
+            </w:r>
+          </w:p>
+        </w:tc>
+      </w:tr>
+      <w:tr>
+        <w:tc>
+          <w:tcPr>
+            <w:cnfStyle w:val="001000000000" w:firstRow="0" w:lastRow="0" w:firstColumn="1" w:lastColumn="0" w:oddVBand="0" w:evenVBand="0" w:oddHBand="0" w:evenHBand="0" w:firstRowFirstColumn="0" w:firstRowLastColumn="0" w:lastRowFirstColumn="0" w:lastRowLastColumn="0"/>
+            <w:tcW w:w="3116" w:type="dxa"/>
+          </w:tcPr>
+          <w:p>
+            <w:r>
+              <w:t>a(t-1)</w:t>
+            </w:r>
+          </w:p>
+        </w:tc>
+        <w:tc>
+          <w:tcPr>
+            <w:tcW w:w="1559" w:type="dxa"/>
+          </w:tcPr>
+          <w:p>
+            <w:pPr>
+              <w:cnfStyle w:val="000000000000" w:firstRow="0" w:lastRow="0" w:firstColumn="0" w:lastColumn="0" w:oddVBand="0" w:evenVBand="0" w:oddHBand="0" w:evenHBand="0" w:firstRowFirstColumn="0" w:firstRowLastColumn="0" w:lastRowFirstColumn="0" w:lastRowLastColumn="0"/>
+            </w:pPr>
+            <w:r>
+              <w:t>1D tensor</w:t>
+            </w:r>
+          </w:p>
+        </w:tc>
+        <w:tc>
+          <w:tcPr>
+            <w:tcW w:w="4675" w:type="dxa"/>
+          </w:tcPr>
+          <w:p>
+            <w:pPr>
+              <w:cnfStyle w:val="000000000000" w:firstRow="0" w:lastRow="0" w:firstColumn="0" w:lastColumn="0" w:oddVBand="0" w:evenVBand="0" w:oddHBand="0" w:evenHBand="0" w:firstRowFirstColumn="0" w:firstRowLastColumn="0" w:lastRowFirstColumn="0" w:lastRowLastColumn="0"/>
+            </w:pPr>
+            <w:r>
+              <w:t>Activations of previous layer or initial state</w:t>
+            </w:r>
+          </w:p>
+        </w:tc>
+      </w:tr>
+    </w:tbl>
+    <w:p>
+      <w:pPr>
+        <w:pStyle w:val="Heading2"/>
+      </w:pPr>
+      <w:r>
+        <w:lastRenderedPageBreak/>
+        <w:t>What does each dimension represent?</w:t>
+      </w:r>
+    </w:p>
+    <w:tbl>
+      <w:tblPr>
+        <w:tblStyle w:val="GridTable4-Accent1"/>
+        <w:tblW w:w="9355" w:type="dxa"/>
+        <w:tblLook w:val="04A0" w:firstRow="1" w:lastRow="0" w:firstColumn="1" w:lastColumn="0" w:noHBand="0" w:noVBand="1"/>
+      </w:tblPr>
+      <w:tblGrid>
+        <w:gridCol w:w="3116"/>
+        <w:gridCol w:w="6239"/>
+      </w:tblGrid>
+      <w:tr>
+        <w:trPr>
+          <w:cnfStyle w:val="100000000000" w:firstRow="1" w:lastRow="0" w:firstColumn="0" w:lastColumn="0" w:oddVBand="0" w:evenVBand="0" w:oddHBand="0" w:evenHBand="0" w:firstRowFirstColumn="0" w:firstRowLastColumn="0" w:lastRowFirstColumn="0" w:lastRowLastColumn="0"/>
+        </w:trPr>
+        <w:tc>
+          <w:tcPr>
+            <w:cnfStyle w:val="001000000000" w:firstRow="0" w:lastRow="0" w:firstColumn="1" w:lastColumn="0" w:oddVBand="0" w:evenVBand="0" w:oddHBand="0" w:evenHBand="0" w:firstRowFirstColumn="0" w:firstRowLastColumn="0" w:lastRowFirstColumn="0" w:lastRowLastColumn="0"/>
+            <w:tcW w:w="3116" w:type="dxa"/>
+          </w:tcPr>
+          <w:p>
+            <w:r>
+              <w:t>Input</w:t>
+            </w:r>
+          </w:p>
+        </w:tc>
+        <w:tc>
+          <w:tcPr>
+            <w:tcW w:w="6239" w:type="dxa"/>
+          </w:tcPr>
+          <w:p>
+            <w:pPr>
+              <w:cnfStyle w:val="100000000000" w:firstRow="1" w:lastRow="0" w:firstColumn="0" w:lastColumn="0" w:oddVBand="0" w:evenVBand="0" w:oddHBand="0" w:evenHBand="0" w:firstRowFirstColumn="0" w:firstRowLastColumn="0" w:lastRowFirstColumn="0" w:lastRowLastColumn="0"/>
+            </w:pPr>
+            <w:r>
+              <w:t>Dimension Representation</w:t>
+            </w:r>
+          </w:p>
+        </w:tc>
+      </w:tr>
+      <w:tr>
+        <w:trPr>
+          <w:cnfStyle w:val="000000100000" w:firstRow="0" w:lastRow="0" w:firstColumn="0" w:lastColumn="0" w:oddVBand="0" w:evenVBand="0" w:oddHBand="1" w:evenHBand="0" w:firstRowFirstColumn="0" w:firstRowLastColumn="0" w:lastRowFirstColumn="0" w:lastRowLastColumn="0"/>
+        </w:trPr>
+        <w:tc>
+          <w:tcPr>
+            <w:cnfStyle w:val="001000000000" w:firstRow="0" w:lastRow="0" w:firstColumn="1" w:lastColumn="0" w:oddVBand="0" w:evenVBand="0" w:oddHBand="0" w:evenHBand="0" w:firstRowFirstColumn="0" w:firstRowLastColumn="0" w:lastRowFirstColumn="0" w:lastRowLastColumn="0"/>
+            <w:tcW w:w="3116" w:type="dxa"/>
+          </w:tcPr>
+          <w:p>
+            <w:r>
+              <w:t>x(t)</w:t>
+            </w:r>
+            <w:r>
+              <w:t xml:space="preserve"> or input</w:t>
+            </w:r>
+          </w:p>
+        </w:tc>
+        <w:tc>
+          <w:tcPr>
+            <w:tcW w:w="6239" w:type="dxa"/>
+          </w:tcPr>
+          <w:p>
+            <w:pPr>
+              <w:cnfStyle w:val="000000100000" w:firstRow="0" w:lastRow="0" w:firstColumn="0" w:lastColumn="0" w:oddVBand="0" w:evenVBand="0" w:oddHBand="1" w:evenHBand="0" w:firstRowFirstColumn="0" w:firstRowLastColumn="0" w:lastRowFirstColumn="0" w:lastRowLastColumn="0"/>
+            </w:pPr>
+            <w:r>
+              <w:t>(timesteps, input_features)</w:t>
+            </w:r>
+          </w:p>
+        </w:tc>
+      </w:tr>
+      <w:tr>
+        <w:tc>
+          <w:tcPr>
+            <w:cnfStyle w:val="001000000000" w:firstRow="0" w:lastRow="0" w:firstColumn="1" w:lastColumn="0" w:oddVBand="0" w:evenVBand="0" w:oddHBand="0" w:evenHBand="0" w:firstRowFirstColumn="0" w:firstRowLastColumn="0" w:lastRowFirstColumn="0" w:lastRowLastColumn="0"/>
+            <w:tcW w:w="3116" w:type="dxa"/>
+          </w:tcPr>
+          <w:p>
+            <w:r>
+              <w:t>a(t-1)</w:t>
+            </w:r>
+            <w:r>
+              <w:t xml:space="preserve"> or previous state</w:t>
+            </w:r>
+          </w:p>
+        </w:tc>
+        <w:tc>
+          <w:tcPr>
+            <w:tcW w:w="6239" w:type="dxa"/>
+          </w:tcPr>
+          <w:p>
+            <w:pPr>
+              <w:cnfStyle w:val="000000000000" w:firstRow="0" w:lastRow="0" w:firstColumn="0" w:lastColumn="0" w:oddVBand="0" w:evenVBand="0" w:oddHBand="0" w:evenHBand="0" w:firstRowFirstColumn="0" w:firstRowLastColumn="0" w:lastRowFirstColumn="0" w:lastRowLastColumn="0"/>
+            </w:pPr>
+            <w:r>
+              <w:t>(input_features,)</w:t>
+            </w:r>
+          </w:p>
+        </w:tc>
+      </w:tr>
+    </w:tbl>
+    <w:p>
+      <w:pPr>
+        <w:pStyle w:val="Heading2"/>
+      </w:pPr>
+      <w:r>
+        <w:t>What about its output?</w:t>
+      </w:r>
+    </w:p>
+    <w:p>
+      <w:r>
+        <w:t xml:space="preserve">The output’s dimensionality is the same as a(t-1).  It is a 1D tensor representing (output_features,). </w:t>
+      </w:r>
+    </w:p>
+    <w:p>
+      <w:pPr>
+        <w:pStyle w:val="Heading1"/>
+      </w:pPr>
+      <w:r>
+        <w:t xml:space="preserve">Consider a CNN composed of three convolutional layers, each with 3x3 kernels, a stride of 2, and some padding.  The lowest layer outputs 100 feature maps, the middle one outputs 200, and the top one outputs 400.  The input images are RGB images of 200x300 pixels.  </w:t>
+      </w:r>
+    </w:p>
+    <w:p>
+      <w:pPr>
+        <w:pStyle w:val="Heading2"/>
+      </w:pPr>
+      <w:r>
+        <w:t>What is the total number of parameters in the CNN?</w:t>
+      </w:r>
+    </w:p>
+    <w:p>
+      <w:pPr>
+        <w:pStyle w:val="Caption"/>
+        <w:keepNext/>
+      </w:pPr>
+      <w:r>
+        <w:t xml:space="preserve">Table </w:t>
+      </w:r>
+      <w:r>
+        <w:fldChar w:fldCharType="begin"/>
+      </w:r>
+      <w:r>
+        <w:instrText xml:space="preserve"> SEQ Table \* ARABIC </w:instrText>
+      </w:r>
+      <w:r>
+        <w:fldChar w:fldCharType="separate"/>
+      </w:r>
+      <w:r>
+        <w:rPr>
+          <w:noProof/>
+        </w:rPr>
+        <w:t>1</w:t>
+      </w:r>
+      <w:r>
+        <w:rPr>
+          <w:noProof/>
+        </w:rPr>
+        <w:fldChar w:fldCharType="end"/>
+      </w:r>
       <w:r>
         <w:t>: Trainable Parameters Count</w:t>
       </w:r>
@@ -493,13 +900,7 @@
               <w:cnfStyle w:val="000000100000" w:firstRow="0" w:lastRow="0" w:firstColumn="0" w:lastColumn="0" w:oddVBand="0" w:evenVBand="0" w:oddHBand="1" w:evenHBand="0" w:firstRowFirstColumn="0" w:firstRowLastColumn="0" w:lastRowFirstColumn="0" w:lastRowLastColumn="0"/>
             </w:pPr>
             <w:r>
-              <w:t>4x</w:t>
-            </w:r>
-            <w:r>
-              <w:t>100x150</w:t>
-            </w:r>
-            <w:r>
-              <w:t>x100 = 6 MB</w:t>
+              <w:t>4x100x150x100 = 6 MB</w:t>
             </w:r>
           </w:p>
         </w:tc>
@@ -525,13 +926,7 @@
               <w:cnfStyle w:val="000000000000" w:firstRow="0" w:lastRow="0" w:firstColumn="0" w:lastColumn="0" w:oddVBand="0" w:evenVBand="0" w:oddHBand="0" w:evenHBand="0" w:firstRowFirstColumn="0" w:firstRowLastColumn="0" w:lastRowFirstColumn="0" w:lastRowLastColumn="0"/>
             </w:pPr>
             <w:r>
-              <w:t>4x</w:t>
-            </w:r>
-            <w:r>
-              <w:t>50x75</w:t>
-            </w:r>
-            <w:r>
-              <w:t>x200 = 2.9 MB</w:t>
+              <w:t>4x50x75x200 = 2.9 MB</w:t>
             </w:r>
           </w:p>
         </w:tc>
@@ -560,13 +955,7 @@
               <w:cnfStyle w:val="000000100000" w:firstRow="0" w:lastRow="0" w:firstColumn="0" w:lastColumn="0" w:oddVBand="0" w:evenVBand="0" w:oddHBand="1" w:evenHBand="0" w:firstRowFirstColumn="0" w:firstRowLastColumn="0" w:lastRowFirstColumn="0" w:lastRowLastColumn="0"/>
             </w:pPr>
             <w:r>
-              <w:t>4x</w:t>
-            </w:r>
-            <w:r>
-              <w:t>25x38</w:t>
-            </w:r>
-            <w:r>
-              <w:t>x400 = 1.4 MB</w:t>
+              <w:t>4x25x38x400 = 1.4 MB</w:t>
             </w:r>
           </w:p>
         </w:tc>
@@ -599,14 +988,8 @@
       </w:tr>
     </w:tbl>
     <w:p>
-      <w:proofErr w:type="spellStart"/>
-      <w:r>
-        <w:lastRenderedPageBreak/>
-        <w:t>Total_Memory</w:t>
-      </w:r>
-      <w:proofErr w:type="spellEnd"/>
-      <w:r>
-        <w:t xml:space="preserve"> = 8.9 MB + (903,400*4) = 17.8 MB</w:t>
+      <w:r>
+        <w:t>Total_Memory = 8.9 MB + (903,400*4) = 17.8 MB</w:t>
       </w:r>
     </w:p>
     <w:p>
@@ -614,20 +997,13 @@
         <w:pStyle w:val="Heading2"/>
       </w:pPr>
       <w:r>
+        <w:lastRenderedPageBreak/>
         <w:t>What about when training on a mini-batch of 50 images?</w:t>
       </w:r>
     </w:p>
     <w:p>
       <w:r>
-        <w:t xml:space="preserve">The network would require the same amount of memory, 17.8 MB, when training on a </w:t>
-      </w:r>
-      <w:proofErr w:type="gramStart"/>
-      <w:r>
-        <w:t>mini-batch</w:t>
-      </w:r>
-      <w:proofErr w:type="gramEnd"/>
-      <w:r>
-        <w:t xml:space="preserve"> of 50 images.</w:t>
+        <w:t>The network would require the same amount of memory, 17.8 MB, when training on a mini-batch of 50 images.</w:t>
       </w:r>
     </w:p>
     <w:p>
@@ -668,15 +1044,7 @@
     </w:p>
     <w:p>
       <w:r>
-        <w:t xml:space="preserve">Note: I am reusing some code from a prior online machine learning course I took on </w:t>
-      </w:r>
-      <w:proofErr w:type="spellStart"/>
-      <w:r>
-        <w:t>coursera</w:t>
-      </w:r>
-      <w:proofErr w:type="spellEnd"/>
-      <w:r>
-        <w:t xml:space="preserve"> in 2018.  I will make sure the label the functions I am borrowing like the one below.</w:t>
+        <w:t>Note: I am reusing some code from a prior online machine learning course I took on coursera in 2018.  I will make sure the label the functions I am borrowing like the one below.</w:t>
       </w:r>
     </w:p>
     <w:p>
@@ -700,7 +1068,7 @@
                     <pic:cNvPicPr/>
                   </pic:nvPicPr>
                   <pic:blipFill>
-                    <a:blip r:embed="rId5"/>
+                    <a:blip r:embed="rId9"/>
                     <a:stretch>
                       <a:fillRect/>
                     </a:stretch>
@@ -743,7 +1111,7 @@
                     <pic:cNvPicPr/>
                   </pic:nvPicPr>
                   <pic:blipFill>
-                    <a:blip r:embed="rId6"/>
+                    <a:blip r:embed="rId10"/>
                     <a:stretch>
                       <a:fillRect/>
                     </a:stretch>
@@ -909,10 +1277,7 @@
           </w:tcPr>
           <w:p>
             <w:r>
-              <w:t>Validat</w:t>
-            </w:r>
-            <w:r>
-              <w:t>ion</w:t>
+              <w:t>Validation</w:t>
             </w:r>
           </w:p>
         </w:tc>
@@ -977,19 +1342,7 @@
               <w:cnfStyle w:val="000000000000" w:firstRow="0" w:lastRow="0" w:firstColumn="0" w:lastColumn="0" w:oddVBand="0" w:evenVBand="0" w:oddHBand="0" w:evenHBand="0" w:firstRowFirstColumn="0" w:firstRowLastColumn="0" w:lastRowFirstColumn="0" w:lastRowLastColumn="0"/>
             </w:pPr>
             <w:r>
-              <w:t>(</w:t>
-            </w:r>
-            <w:r>
-              <w:t>1080</w:t>
-            </w:r>
-            <w:r>
-              <w:t xml:space="preserve">, </w:t>
-            </w:r>
-            <w:r>
-              <w:t>6</w:t>
-            </w:r>
-            <w:r>
-              <w:t>)</w:t>
+              <w:t>(1080, 6)</w:t>
             </w:r>
           </w:p>
         </w:tc>
@@ -1076,10 +1429,7 @@
         </w:tc>
       </w:tr>
     </w:tbl>
-    <w:p>
-      <w:bookmarkStart w:id="0" w:name="_GoBack"/>
-      <w:bookmarkEnd w:id="0"/>
-    </w:p>
+    <w:p/>
     <w:p>
       <w:pPr>
         <w:pStyle w:val="Heading2"/>
@@ -2443,6 +2793,29 @@
       </w:tcPr>
     </w:tblStylePr>
   </w:style>
+  <w:style w:type="character" w:styleId="Hyperlink">
+    <w:name w:val="Hyperlink"/>
+    <w:basedOn w:val="DefaultParagraphFont"/>
+    <w:uiPriority w:val="99"/>
+    <w:unhideWhenUsed/>
+    <w:rsid w:val="00BB138C"/>
+    <w:rPr>
+      <w:color w:val="0563C1" w:themeColor="hyperlink"/>
+      <w:u w:val="single"/>
+    </w:rPr>
+  </w:style>
+  <w:style w:type="character" w:styleId="UnresolvedMention">
+    <w:name w:val="Unresolved Mention"/>
+    <w:basedOn w:val="DefaultParagraphFont"/>
+    <w:uiPriority w:val="99"/>
+    <w:semiHidden/>
+    <w:unhideWhenUsed/>
+    <w:rsid w:val="00BB138C"/>
+    <w:rPr>
+      <w:color w:val="605E5C"/>
+      <w:shd w:val="clear" w:color="auto" w:fill="E1DFDD"/>
+    </w:rPr>
+  </w:style>
 </w:styles>
 </file>
 

</xml_diff>